<commit_message>
Update to SDP and research
</commit_message>
<xml_diff>
--- a/Research papers of interest.docx
+++ b/Research papers of interest.docx
@@ -697,12 +697,34 @@
     </w:p>
     <w:p/>
     <w:p>
+      <w:hyperlink r:id="rId16" w:history="1">
+        <w:r>
+          <w:rPr>
+            <w:rStyle w:val="Hyperlink"/>
+          </w:rPr>
+          <w:t>https://www.supermemo.com/en/articles/20rules</w:t>
+        </w:r>
+      </w:hyperlink>
+    </w:p>
+    <w:p>
+      <w:hyperlink r:id="rId17" w:history="1">
+        <w:r>
+          <w:rPr>
+            <w:rStyle w:val="Hyperlink"/>
+          </w:rPr>
+          <w:t>https://www.gwern.net/Spaced-repetition</w:t>
+        </w:r>
+      </w:hyperlink>
+    </w:p>
+    <w:p>
       <w:pPr>
         <w:rPr>
           <w:b/>
           <w:sz w:val="32"/>
         </w:rPr>
       </w:pPr>
+      <w:bookmarkStart w:id="3" w:name="_GoBack"/>
+      <w:bookmarkEnd w:id="3"/>
     </w:p>
     <w:p>
       <w:pPr>
@@ -711,16 +733,6 @@
           <w:sz w:val="32"/>
         </w:rPr>
       </w:pPr>
-    </w:p>
-    <w:p>
-      <w:pPr>
-        <w:rPr>
-          <w:b/>
-          <w:sz w:val="32"/>
-        </w:rPr>
-      </w:pPr>
-      <w:bookmarkStart w:id="3" w:name="_GoBack"/>
-      <w:bookmarkEnd w:id="3"/>
       <w:r>
         <w:rPr>
           <w:b/>
@@ -767,7 +779,7 @@
         </w:rPr>
         <w:t>[</w:t>
       </w:r>
-      <w:hyperlink r:id="rId16" w:tooltip="Edit section: References" w:history="1">
+      <w:hyperlink r:id="rId18" w:tooltip="Edit section: References" w:history="1">
         <w:r>
           <w:rPr>
             <w:rStyle w:val="Hyperlink"/>
@@ -810,7 +822,7 @@
           <w:szCs w:val="19"/>
         </w:rPr>
       </w:pPr>
-      <w:hyperlink r:id="rId17" w:anchor="cite_ref-1" w:history="1">
+      <w:hyperlink r:id="rId19" w:anchor="cite_ref-1" w:history="1">
         <w:r>
           <w:rPr>
             <w:rStyle w:val="cite-accessibility-label"/>
@@ -872,7 +884,7 @@
           <w:szCs w:val="19"/>
         </w:rPr>
       </w:pPr>
-      <w:hyperlink r:id="rId18" w:anchor="cite_ref-2" w:history="1">
+      <w:hyperlink r:id="rId20" w:anchor="cite_ref-2" w:history="1">
         <w:r>
           <w:rPr>
             <w:rStyle w:val="cite-accessibility-label"/>
@@ -907,7 +919,7 @@
         </w:rPr>
         <w:t> </w:t>
       </w:r>
-      <w:hyperlink r:id="rId19" w:tooltip="Cecil Alec Mace" w:history="1">
+      <w:hyperlink r:id="rId21" w:tooltip="Cecil Alec Mace" w:history="1">
         <w:r>
           <w:rPr>
             <w:rStyle w:val="Hyperlink"/>
@@ -948,7 +960,7 @@
           <w:szCs w:val="19"/>
         </w:rPr>
       </w:pPr>
-      <w:hyperlink r:id="rId20" w:anchor="cite_ref-3" w:history="1">
+      <w:hyperlink r:id="rId22" w:anchor="cite_ref-3" w:history="1">
         <w:r>
           <w:rPr>
             <w:rStyle w:val="cite-accessibility-label"/>
@@ -1010,7 +1022,7 @@
           <w:szCs w:val="19"/>
         </w:rPr>
       </w:pPr>
-      <w:hyperlink r:id="rId21" w:anchor="cite_ref-4" w:history="1">
+      <w:hyperlink r:id="rId23" w:anchor="cite_ref-4" w:history="1">
         <w:r>
           <w:rPr>
             <w:rStyle w:val="cite-accessibility-label"/>
@@ -1094,7 +1106,7 @@
           <w:szCs w:val="19"/>
         </w:rPr>
       </w:pPr>
-      <w:hyperlink r:id="rId22" w:anchor="cite_ref-5" w:history="1">
+      <w:hyperlink r:id="rId24" w:anchor="cite_ref-5" w:history="1">
         <w:r>
           <w:rPr>
             <w:rStyle w:val="cite-accessibility-label"/>
@@ -1190,7 +1202,7 @@
           <w:szCs w:val="19"/>
         </w:rPr>
       </w:pPr>
-      <w:hyperlink r:id="rId23" w:anchor="cite_ref-6" w:history="1">
+      <w:hyperlink r:id="rId25" w:anchor="cite_ref-6" w:history="1">
         <w:r>
           <w:rPr>
             <w:rStyle w:val="cite-accessibility-label"/>
@@ -1235,7 +1247,7 @@
         </w:rPr>
         <w:t>See </w:t>
       </w:r>
-      <w:hyperlink r:id="rId24" w:anchor="Software" w:history="1">
+      <w:hyperlink r:id="rId26" w:anchor="Software" w:history="1">
         <w:r>
           <w:rPr>
             <w:rStyle w:val="Hyperlink"/>
@@ -1264,7 +1276,7 @@
           <w:szCs w:val="19"/>
         </w:rPr>
       </w:pPr>
-      <w:hyperlink r:id="rId25" w:anchor="cite_ref-7" w:history="1">
+      <w:hyperlink r:id="rId27" w:anchor="cite_ref-7" w:history="1">
         <w:r>
           <w:rPr>
             <w:rStyle w:val="cite-accessibility-label"/>
@@ -1299,7 +1311,7 @@
         </w:rPr>
         <w:t> </w:t>
       </w:r>
-      <w:hyperlink r:id="rId26" w:history="1">
+      <w:hyperlink r:id="rId28" w:history="1">
         <w:r>
           <w:rPr>
             <w:rStyle w:val="Hyperlink"/>
@@ -1374,7 +1386,7 @@
           <w:szCs w:val="19"/>
         </w:rPr>
       </w:pPr>
-      <w:hyperlink r:id="rId27" w:anchor="cite_ref-8" w:history="1">
+      <w:hyperlink r:id="rId29" w:anchor="cite_ref-8" w:history="1">
         <w:r>
           <w:rPr>
             <w:rStyle w:val="cite-accessibility-label"/>
@@ -1436,7 +1448,7 @@
           <w:szCs w:val="19"/>
         </w:rPr>
       </w:pPr>
-      <w:hyperlink r:id="rId28" w:anchor="cite_ref-9" w:history="1">
+      <w:hyperlink r:id="rId30" w:anchor="cite_ref-9" w:history="1">
         <w:r>
           <w:rPr>
             <w:rStyle w:val="cite-accessibility-label"/>
@@ -1471,7 +1483,7 @@
         </w:rPr>
         <w:t> </w:t>
       </w:r>
-      <w:hyperlink r:id="rId29" w:history="1">
+      <w:hyperlink r:id="rId31" w:history="1">
         <w:r>
           <w:rPr>
             <w:rStyle w:val="Hyperlink"/>
@@ -1510,7 +1522,7 @@
           <w:szCs w:val="19"/>
         </w:rPr>
       </w:pPr>
-      <w:hyperlink r:id="rId30" w:anchor="cite_ref-10" w:history="1">
+      <w:hyperlink r:id="rId32" w:anchor="cite_ref-10" w:history="1">
         <w:r>
           <w:rPr>
             <w:rStyle w:val="cite-accessibility-label"/>
@@ -1589,7 +1601,7 @@
         </w:rPr>
         <w:t> (2): 73–75. </w:t>
       </w:r>
-      <w:hyperlink r:id="rId31" w:tooltip="Digital object identifier" w:history="1">
+      <w:hyperlink r:id="rId33" w:tooltip="Digital object identifier" w:history="1">
         <w:r>
           <w:rPr>
             <w:rStyle w:val="Hyperlink"/>
@@ -1613,7 +1625,7 @@
         </w:rPr>
         <w:t>:</w:t>
       </w:r>
-      <w:hyperlink r:id="rId32" w:history="1">
+      <w:hyperlink r:id="rId34" w:history="1">
         <w:r>
           <w:rPr>
             <w:rStyle w:val="Hyperlink"/>
@@ -1637,7 +1649,7 @@
         </w:rPr>
         <w:t>. </w:t>
       </w:r>
-      <w:hyperlink r:id="rId33" w:tooltip="JSTOR" w:history="1">
+      <w:hyperlink r:id="rId35" w:tooltip="JSTOR" w:history="1">
         <w:r>
           <w:rPr>
             <w:rStyle w:val="Hyperlink"/>
@@ -1661,7 +1673,7 @@
         </w:rPr>
         <w:t> </w:t>
       </w:r>
-      <w:hyperlink r:id="rId34" w:history="1">
+      <w:hyperlink r:id="rId36" w:history="1">
         <w:r>
           <w:rPr>
             <w:rStyle w:val="Hyperlink"/>
@@ -1692,7 +1704,7 @@
           <w:szCs w:val="19"/>
         </w:rPr>
       </w:pPr>
-      <w:hyperlink r:id="rId35" w:anchor="cite_ref-11" w:history="1">
+      <w:hyperlink r:id="rId37" w:anchor="cite_ref-11" w:history="1">
         <w:r>
           <w:rPr>
             <w:rStyle w:val="cite-accessibility-label"/>
@@ -1727,7 +1739,7 @@
         </w:rPr>
         <w:t> </w:t>
       </w:r>
-      <w:hyperlink r:id="rId36" w:history="1">
+      <w:hyperlink r:id="rId38" w:history="1">
         <w:r>
           <w:rPr>
             <w:rStyle w:val="Hyperlink"/>
@@ -1777,7 +1789,7 @@
         </w:rPr>
         <w:t>[</w:t>
       </w:r>
-      <w:hyperlink r:id="rId37" w:tooltip="Edit section: Further reading" w:history="1">
+      <w:hyperlink r:id="rId39" w:tooltip="Edit section: Further reading" w:history="1">
         <w:r>
           <w:rPr>
             <w:rStyle w:val="Hyperlink"/>
@@ -1829,7 +1841,7 @@
         </w:rPr>
         <w:t>Caple, C. (1996). "The Effects of Spaced Practice and Spaced Review on Recall and Retention Using Computer Assisted Instruction". Dissertation for the degree of Doctor of Education, North Carolina State University.</w:t>
       </w:r>
-      <w:hyperlink r:id="rId38" w:history="1">
+      <w:hyperlink r:id="rId40" w:history="1">
         <w:r>
           <w:rPr>
             <w:rStyle w:val="Hyperlink"/>
@@ -1867,7 +1879,7 @@
         </w:rPr>
         <w:t>de Boer, V. (2003, August). "Optimal Learning and the Spacing Effect: Theory, Application and Experiments based on the Memory Chain Model". Artificial Intelligence Master's Thesis for Computational Psychology, University of Amsterdam.</w:t>
       </w:r>
-      <w:hyperlink r:id="rId39" w:history="1">
+      <w:hyperlink r:id="rId41" w:history="1">
         <w:r>
           <w:rPr>
             <w:rStyle w:val="Hyperlink"/>
@@ -1957,7 +1969,7 @@
         </w:rPr>
         <w:t>The Guardian (2016). "Spaced Repetition: A hack to make your brain learn more information". </w:t>
       </w:r>
-      <w:hyperlink r:id="rId40" w:history="1">
+      <w:hyperlink r:id="rId42" w:history="1">
         <w:r>
           <w:rPr>
             <w:rStyle w:val="Hyperlink"/>
@@ -2015,7 +2027,7 @@
         </w:rPr>
         <w:t>: Learning, * Memory, and Cognition, 33(4), 704-719.</w:t>
       </w:r>
-      <w:hyperlink r:id="rId41" w:history="1">
+      <w:hyperlink r:id="rId43" w:history="1">
         <w:r>
           <w:rPr>
             <w:rStyle w:val="Hyperlink"/>
@@ -2076,7 +2088,7 @@
         </w:rPr>
         <w:t>(4): 1481–1487. </w:t>
       </w:r>
-      <w:hyperlink r:id="rId42" w:tooltip="Digital object identifier" w:history="1">
+      <w:hyperlink r:id="rId44" w:tooltip="Digital object identifier" w:history="1">
         <w:r>
           <w:rPr>
             <w:rStyle w:val="Hyperlink"/>
@@ -2100,7 +2112,7 @@
         </w:rPr>
         <w:t>:</w:t>
       </w:r>
-      <w:hyperlink r:id="rId43" w:history="1">
+      <w:hyperlink r:id="rId45" w:history="1">
         <w:r>
           <w:rPr>
             <w:rStyle w:val="Hyperlink"/>
@@ -2124,7 +2136,7 @@
         </w:rPr>
         <w:t>. </w:t>
       </w:r>
-      <w:hyperlink r:id="rId44" w:tooltip="PubMed Identifier" w:history="1">
+      <w:hyperlink r:id="rId46" w:tooltip="PubMed Identifier" w:history="1">
         <w:r>
           <w:rPr>
             <w:rStyle w:val="Hyperlink"/>
@@ -2148,7 +2160,7 @@
         </w:rPr>
         <w:t> </w:t>
       </w:r>
-      <w:hyperlink r:id="rId45" w:history="1">
+      <w:hyperlink r:id="rId47" w:history="1">
         <w:r>
           <w:rPr>
             <w:rStyle w:val="Hyperlink"/>
@@ -2218,7 +2230,7 @@
         </w:rPr>
         <w:t>. PhD, </w:t>
       </w:r>
-      <w:hyperlink r:id="rId46" w:tooltip="Carnegie Mellon" w:history="1">
+      <w:hyperlink r:id="rId48" w:tooltip="Carnegie Mellon" w:history="1">
         <w:r>
           <w:rPr>
             <w:rStyle w:val="Hyperlink"/>
@@ -2288,7 +2300,7 @@
         </w:rPr>
         <w:t> (2): 101–117. </w:t>
       </w:r>
-      <w:hyperlink r:id="rId47" w:tooltip="Digital object identifier" w:history="1">
+      <w:hyperlink r:id="rId49" w:tooltip="Digital object identifier" w:history="1">
         <w:r>
           <w:rPr>
             <w:rStyle w:val="Hyperlink"/>
@@ -2312,7 +2324,7 @@
         </w:rPr>
         <w:t>:</w:t>
       </w:r>
-      <w:hyperlink r:id="rId48" w:history="1">
+      <w:hyperlink r:id="rId50" w:history="1">
         <w:r>
           <w:rPr>
             <w:rStyle w:val="Hyperlink"/>
@@ -2336,7 +2348,7 @@
         </w:rPr>
         <w:t>. </w:t>
       </w:r>
-      <w:hyperlink r:id="rId49" w:tooltip="PubMed Identifier" w:history="1">
+      <w:hyperlink r:id="rId51" w:tooltip="PubMed Identifier" w:history="1">
         <w:r>
           <w:rPr>
             <w:rStyle w:val="Hyperlink"/>
@@ -2360,7 +2372,7 @@
         </w:rPr>
         <w:t> </w:t>
       </w:r>
-      <w:hyperlink r:id="rId50" w:history="1">
+      <w:hyperlink r:id="rId52" w:history="1">
         <w:r>
           <w:rPr>
             <w:rStyle w:val="Hyperlink"/>
@@ -2411,7 +2423,7 @@
         </w:rPr>
         <w:t>Dr Piotr Wozniak (Feb 1999). </w:t>
       </w:r>
-      <w:hyperlink r:id="rId51" w:history="1">
+      <w:hyperlink r:id="rId53" w:history="1">
         <w:r>
           <w:rPr>
             <w:rStyle w:val="Hyperlink"/>
@@ -3608,6 +3620,18 @@
     <w:basedOn w:val="DefaultParagraphFont"/>
     <w:rsid w:val="00175330"/>
   </w:style>
+  <w:style w:type="character" w:styleId="UnresolvedMention">
+    <w:name w:val="Unresolved Mention"/>
+    <w:basedOn w:val="DefaultParagraphFont"/>
+    <w:uiPriority w:val="99"/>
+    <w:semiHidden/>
+    <w:unhideWhenUsed/>
+    <w:rsid w:val="000825EB"/>
+    <w:rPr>
+      <w:color w:val="808080"/>
+      <w:shd w:val="clear" w:color="auto" w:fill="E6E6E6"/>
+    </w:rPr>
+  </w:style>
 </w:styles>
 </file>
 

</xml_diff>